<commit_message>
updated CN resume again
</commit_message>
<xml_diff>
--- a/ResumeFiles/YushengDing_CN_ResumeUpdated.docx
+++ b/ResumeFiles/YushengDing_CN_ResumeUpdated.docx
@@ -30,6 +30,7 @@
               <w:pStyle w:val="3"/>
               <w:shd w:val="clear" w:color="auto" w:fill="FFFFFF" w:themeFill="background1"/>
               <w:spacing w:before="600"/>
+              <w:jc w:val="right"/>
               <w:outlineLvl w:val="2"/>
               <w:rPr>
                 <w:lang w:eastAsia="zh-CN"/>
@@ -60,7 +61,6 @@
                 <w:lang w:eastAsia="zh-CN"/>
               </w:rPr>
             </w:pPr>
-            <w:proofErr w:type="spellStart"/>
             <w:r>
               <w:rPr>
                 <w:i/>
@@ -70,7 +70,6 @@
               </w:rPr>
               <w:t>IPark</w:t>
             </w:r>
-            <w:proofErr w:type="spellEnd"/>
             <w:r>
               <w:rPr>
                 <w:rFonts w:hint="eastAsia"/>
@@ -186,7 +185,6 @@
           <w:p>
             <w:pPr>
               <w:rPr>
-                <w:rFonts w:hint="eastAsia"/>
                 <w:b w:val="0"/>
                 <w:lang w:eastAsia="zh-CN"/>
               </w:rPr>
@@ -196,23 +194,7 @@
                 <w:i/>
                 <w:lang w:eastAsia="zh-CN"/>
               </w:rPr>
-              <w:t>#</w:t>
-            </w:r>
-            <w:proofErr w:type="spellStart"/>
-            <w:r>
-              <w:rPr>
-                <w:i/>
-                <w:lang w:eastAsia="zh-CN"/>
-              </w:rPr>
-              <w:t>ALhack</w:t>
-            </w:r>
-            <w:proofErr w:type="spellEnd"/>
-            <w:r>
-              <w:rPr>
-                <w:i/>
-                <w:lang w:eastAsia="zh-CN"/>
-              </w:rPr>
-              <w:t xml:space="preserve"> winner</w:t>
+              <w:t>#ALhack winner</w:t>
             </w:r>
             <w:r>
               <w:rPr>
@@ -263,7 +245,6 @@
           <w:p>
             <w:pPr>
               <w:rPr>
-                <w:rFonts w:hint="eastAsia"/>
                 <w:b w:val="0"/>
                 <w:lang w:eastAsia="zh-CN"/>
               </w:rPr>
@@ -284,7 +265,6 @@
               </w:rPr>
               <w:t>（</w:t>
             </w:r>
-            <w:proofErr w:type="spellStart"/>
             <w:r>
               <w:rPr>
                 <w:rFonts w:hint="eastAsia"/>
@@ -293,7 +273,6 @@
               </w:rPr>
               <w:t>Matlab</w:t>
             </w:r>
-            <w:proofErr w:type="spellEnd"/>
             <w:r>
               <w:rPr>
                 <w:rFonts w:hint="eastAsia"/>
@@ -379,7 +358,6 @@
           <w:p>
             <w:pPr>
               <w:rPr>
-                <w:rFonts w:hint="eastAsia"/>
                 <w:i/>
                 <w:sz w:val="24"/>
                 <w:lang w:eastAsia="zh-CN"/>
@@ -546,7 +524,6 @@
           <w:p>
             <w:pPr>
               <w:rPr>
-                <w:rFonts w:hint="eastAsia"/>
                 <w:i/>
                 <w:lang w:eastAsia="zh-CN"/>
               </w:rPr>
@@ -642,7 +619,6 @@
           <w:p>
             <w:pPr>
               <w:rPr>
-                <w:rFonts w:hint="eastAsia"/>
                 <w:i/>
                 <w:sz w:val="24"/>
                 <w:lang w:eastAsia="zh-CN"/>
@@ -821,7 +797,6 @@
           <w:p>
             <w:pPr>
               <w:rPr>
-                <w:rFonts w:hint="eastAsia"/>
                 <w:lang w:eastAsia="zh-CN"/>
               </w:rPr>
             </w:pPr>
@@ -987,7 +962,6 @@
               </w:rPr>
               <w:t>完成</w:t>
             </w:r>
-            <w:proofErr w:type="spellStart"/>
             <w:r>
               <w:rPr>
                 <w:b w:val="0"/>
@@ -996,7 +970,6 @@
               </w:rPr>
               <w:t>QuickKnowledge</w:t>
             </w:r>
-            <w:proofErr w:type="spellEnd"/>
             <w:r>
               <w:rPr>
                 <w:rFonts w:hint="eastAsia"/>
@@ -1297,7 +1270,7 @@
             <w:pPr>
               <w:cnfStyle w:val="100000000000" w:firstRow="1" w:lastRow="0" w:firstColumn="0" w:lastColumn="0" w:oddVBand="0" w:evenVBand="0" w:oddHBand="0" w:evenHBand="0" w:firstRowFirstColumn="0" w:firstRowLastColumn="0" w:lastRowFirstColumn="0" w:lastRowLastColumn="0"/>
               <w:rPr>
-                <w:rFonts w:asciiTheme="majorHAnsi" w:hAnsiTheme="majorHAnsi" w:hint="eastAsia"/>
+                <w:rFonts w:asciiTheme="majorHAnsi" w:hAnsiTheme="majorHAnsi"/>
                 <w:b w:val="0"/>
                 <w:lang w:eastAsia="zh-CN"/>
               </w:rPr>
@@ -1347,7 +1320,7 @@
             <w:pPr>
               <w:cnfStyle w:val="100000000000" w:firstRow="1" w:lastRow="0" w:firstColumn="0" w:lastColumn="0" w:oddVBand="0" w:evenVBand="0" w:oddHBand="0" w:evenHBand="0" w:firstRowFirstColumn="0" w:firstRowLastColumn="0" w:lastRowFirstColumn="0" w:lastRowLastColumn="0"/>
               <w:rPr>
-                <w:rFonts w:asciiTheme="majorHAnsi" w:hAnsiTheme="majorHAnsi" w:hint="eastAsia"/>
+                <w:rFonts w:asciiTheme="majorHAnsi" w:hAnsiTheme="majorHAnsi"/>
                 <w:b w:val="0"/>
                 <w:lang w:eastAsia="zh-CN"/>
               </w:rPr>
@@ -1719,7 +1692,7 @@
             <w:pPr>
               <w:cnfStyle w:val="100000000000" w:firstRow="1" w:lastRow="0" w:firstColumn="0" w:lastColumn="0" w:oddVBand="0" w:evenVBand="0" w:oddHBand="0" w:evenHBand="0" w:firstRowFirstColumn="0" w:firstRowLastColumn="0" w:lastRowFirstColumn="0" w:lastRowLastColumn="0"/>
               <w:rPr>
-                <w:rFonts w:asciiTheme="majorHAnsi" w:hAnsiTheme="majorHAnsi" w:hint="eastAsia"/>
+                <w:rFonts w:asciiTheme="majorHAnsi" w:hAnsiTheme="majorHAnsi"/>
                 <w:b w:val="0"/>
                 <w:lang w:eastAsia="zh-CN"/>
               </w:rPr>
@@ -1761,7 +1734,7 @@
             <w:pPr>
               <w:cnfStyle w:val="100000000000" w:firstRow="1" w:lastRow="0" w:firstColumn="0" w:lastColumn="0" w:oddVBand="0" w:evenVBand="0" w:oddHBand="0" w:evenHBand="0" w:firstRowFirstColumn="0" w:firstRowLastColumn="0" w:lastRowFirstColumn="0" w:lastRowLastColumn="0"/>
               <w:rPr>
-                <w:rFonts w:asciiTheme="majorHAnsi" w:hAnsiTheme="majorHAnsi" w:hint="eastAsia"/>
+                <w:rFonts w:asciiTheme="majorHAnsi" w:hAnsiTheme="majorHAnsi"/>
                 <w:b w:val="0"/>
                 <w:lang w:eastAsia="zh-CN"/>
               </w:rPr>
@@ -1905,7 +1878,7 @@
             <w:pPr>
               <w:cnfStyle w:val="100000000000" w:firstRow="1" w:lastRow="0" w:firstColumn="0" w:lastColumn="0" w:oddVBand="0" w:evenVBand="0" w:oddHBand="0" w:evenHBand="0" w:firstRowFirstColumn="0" w:firstRowLastColumn="0" w:lastRowFirstColumn="0" w:lastRowLastColumn="0"/>
               <w:rPr>
-                <w:rFonts w:asciiTheme="majorHAnsi" w:hAnsiTheme="majorHAnsi" w:hint="eastAsia"/>
+                <w:rFonts w:asciiTheme="majorHAnsi" w:hAnsiTheme="majorHAnsi"/>
                 <w:b w:val="0"/>
                 <w:lang w:eastAsia="zh-CN"/>
               </w:rPr>
@@ -1974,7 +1947,6 @@
               <w:outlineLvl w:val="3"/>
               <w:cnfStyle w:val="100000000000" w:firstRow="1" w:lastRow="0" w:firstColumn="0" w:lastColumn="0" w:oddVBand="0" w:evenVBand="0" w:oddHBand="0" w:evenHBand="0" w:firstRowFirstColumn="0" w:firstRowLastColumn="0" w:lastRowFirstColumn="0" w:lastRowLastColumn="0"/>
               <w:rPr>
-                <w:rFonts w:hint="eastAsia"/>
                 <w:sz w:val="24"/>
                 <w:lang w:eastAsia="zh-CN"/>
               </w:rPr>
@@ -2042,6 +2014,7 @@
               <w:outlineLvl w:val="3"/>
               <w:cnfStyle w:val="100000000000" w:firstRow="1" w:lastRow="0" w:firstColumn="0" w:lastColumn="0" w:oddVBand="0" w:evenVBand="0" w:oddHBand="0" w:evenHBand="0" w:firstRowFirstColumn="0" w:firstRowLastColumn="0" w:lastRowFirstColumn="0" w:lastRowLastColumn="0"/>
               <w:rPr>
+                <w:rFonts w:hint="eastAsia"/>
                 <w:lang w:eastAsia="zh-CN"/>
               </w:rPr>
             </w:pPr>
@@ -2064,14 +2037,7 @@
                 <w:rFonts w:hint="eastAsia"/>
                 <w:lang w:eastAsia="zh-CN"/>
               </w:rPr>
-              <w:t>1</w:t>
-            </w:r>
-            <w:r>
-              <w:rPr>
-                <w:rFonts w:hint="eastAsia"/>
-                <w:lang w:eastAsia="zh-CN"/>
-              </w:rPr>
-              <w:t>2</w:t>
+              <w:t>12</w:t>
             </w:r>
             <w:r>
               <w:rPr>
@@ -2105,19 +2071,8 @@
                 <w:rFonts w:hint="eastAsia"/>
                 <w:lang w:eastAsia="zh-CN"/>
               </w:rPr>
-              <w:t>现在</w:t>
-            </w:r>
-          </w:p>
-          <w:p>
-            <w:pPr>
-              <w:pStyle w:val="4"/>
-              <w:cnfStyle w:val="100000000000" w:firstRow="1" w:lastRow="0" w:firstColumn="0" w:lastColumn="0" w:oddVBand="0" w:evenVBand="0" w:oddHBand="0" w:evenHBand="0" w:firstRowFirstColumn="0" w:firstRowLastColumn="0" w:lastRowFirstColumn="0" w:lastRowLastColumn="0"/>
-              <w:rPr>
-                <w:b w:val="0"/>
-                <w:sz w:val="24"/>
-                <w:lang w:eastAsia="zh-CN"/>
-              </w:rPr>
-            </w:pPr>
+              <w:t>至今</w:t>
+            </w:r>
           </w:p>
           <w:p>
             <w:pPr>
@@ -2129,7 +2084,6 @@
               <w:ind w:firstLineChars="0"/>
               <w:cnfStyle w:val="100000000000" w:firstRow="1" w:lastRow="0" w:firstColumn="0" w:lastColumn="0" w:oddVBand="0" w:evenVBand="0" w:oddHBand="0" w:evenHBand="0" w:firstRowFirstColumn="0" w:firstRowLastColumn="0" w:lastRowFirstColumn="0" w:lastRowLastColumn="0"/>
               <w:rPr>
-                <w:rFonts w:hint="eastAsia"/>
                 <w:b w:val="0"/>
                 <w:lang w:eastAsia="zh-CN"/>
               </w:rPr>
@@ -2251,7 +2205,7 @@
                 <w:b w:val="0"/>
                 <w:lang w:eastAsia="zh-CN"/>
               </w:rPr>
-              <w:t>完成协作。</w:t>
+              <w:t>完成协作</w:t>
             </w:r>
           </w:p>
           <w:p>
@@ -2264,7 +2218,6 @@
               <w:ind w:firstLineChars="0"/>
               <w:cnfStyle w:val="100000000000" w:firstRow="1" w:lastRow="0" w:firstColumn="0" w:lastColumn="0" w:oddVBand="0" w:evenVBand="0" w:oddHBand="0" w:evenHBand="0" w:firstRowFirstColumn="0" w:firstRowLastColumn="0" w:lastRowFirstColumn="0" w:lastRowLastColumn="0"/>
               <w:rPr>
-                <w:rFonts w:hint="eastAsia"/>
                 <w:b w:val="0"/>
                 <w:lang w:eastAsia="zh-CN"/>
               </w:rPr>
@@ -2275,7 +2228,16 @@
                 <w:b w:val="0"/>
                 <w:lang w:eastAsia="zh-CN"/>
               </w:rPr>
-              <w:t>主导艺术之门电商</w:t>
+              <w:t>主导</w:t>
+            </w:r>
+            <w:r>
+              <w:rPr>
+                <w:rFonts w:hint="eastAsia"/>
+                <w:b w:val="0"/>
+                <w:i/>
+                <w:lang w:eastAsia="zh-CN"/>
+              </w:rPr>
+              <w:t>艺术之门电商</w:t>
             </w:r>
             <w:r>
               <w:rPr>
@@ -2338,15 +2300,31 @@
                 <w:b w:val="0"/>
                 <w:lang w:eastAsia="zh-CN"/>
               </w:rPr>
-              <w:t>及产品迭代</w:t>
-            </w:r>
-            <w:r>
-              <w:rPr>
-                <w:rFonts w:hint="eastAsia"/>
-                <w:b w:val="0"/>
-                <w:lang w:eastAsia="zh-CN"/>
-              </w:rPr>
-              <w:t>。</w:t>
+              <w:t>及产品</w:t>
+            </w:r>
+            <w:r>
+              <w:rPr>
+                <w:rFonts w:hint="eastAsia"/>
+                <w:b w:val="0"/>
+                <w:lang w:eastAsia="zh-CN"/>
+              </w:rPr>
+              <w:t>运营</w:t>
+            </w:r>
+            <w:r>
+              <w:rPr>
+                <w:rFonts w:hint="eastAsia"/>
+                <w:b w:val="0"/>
+                <w:lang w:eastAsia="zh-CN"/>
+              </w:rPr>
+              <w:t>、</w:t>
+            </w:r>
+            <w:r>
+              <w:rPr>
+                <w:rFonts w:hint="eastAsia"/>
+                <w:b w:val="0"/>
+                <w:lang w:eastAsia="zh-CN"/>
+              </w:rPr>
+              <w:t>迭代</w:t>
             </w:r>
           </w:p>
           <w:p>
@@ -2359,7 +2337,6 @@
               <w:ind w:firstLineChars="0"/>
               <w:cnfStyle w:val="100000000000" w:firstRow="1" w:lastRow="0" w:firstColumn="0" w:lastColumn="0" w:oddVBand="0" w:evenVBand="0" w:oddHBand="0" w:evenHBand="0" w:firstRowFirstColumn="0" w:firstRowLastColumn="0" w:lastRowFirstColumn="0" w:lastRowLastColumn="0"/>
               <w:rPr>
-                <w:rFonts w:hint="eastAsia"/>
                 <w:b w:val="0"/>
                 <w:lang w:eastAsia="zh-CN"/>
               </w:rPr>
@@ -2376,6 +2353,7 @@
               <w:rPr>
                 <w:rFonts w:hint="eastAsia"/>
                 <w:b w:val="0"/>
+                <w:i/>
                 <w:lang w:eastAsia="zh-CN"/>
               </w:rPr>
               <w:t>叮叮技工</w:t>
@@ -2410,7 +2388,7 @@
                 <w:b w:val="0"/>
                 <w:lang w:eastAsia="zh-CN"/>
               </w:rPr>
-              <w:t>）的设计研发。</w:t>
+              <w:t>）的设计研发</w:t>
             </w:r>
           </w:p>
           <w:p>
@@ -2423,7 +2401,6 @@
               <w:ind w:firstLineChars="0"/>
               <w:cnfStyle w:val="100000000000" w:firstRow="1" w:lastRow="0" w:firstColumn="0" w:lastColumn="0" w:oddVBand="0" w:evenVBand="0" w:oddHBand="0" w:evenHBand="0" w:firstRowFirstColumn="0" w:firstRowLastColumn="0" w:lastRowFirstColumn="0" w:lastRowLastColumn="0"/>
               <w:rPr>
-                <w:rFonts w:hint="eastAsia"/>
                 <w:b w:val="0"/>
                 <w:lang w:eastAsia="zh-CN"/>
               </w:rPr>
@@ -2434,15 +2411,48 @@
                 <w:b w:val="0"/>
                 <w:lang w:eastAsia="zh-CN"/>
               </w:rPr>
-              <w:t>设计了阿拉丁云平台</w:t>
-            </w:r>
-            <w:r>
-              <w:rPr>
-                <w:rFonts w:hint="eastAsia"/>
-                <w:b w:val="0"/>
-                <w:lang w:eastAsia="zh-CN"/>
-              </w:rPr>
-              <w:t>。</w:t>
+              <w:t>设计了</w:t>
+            </w:r>
+            <w:r>
+              <w:rPr>
+                <w:rFonts w:hint="eastAsia"/>
+                <w:b w:val="0"/>
+                <w:i/>
+                <w:lang w:eastAsia="zh-CN"/>
+              </w:rPr>
+              <w:t>阿拉丁云平台</w:t>
+            </w:r>
+            <w:r>
+              <w:rPr>
+                <w:rFonts w:hint="eastAsia"/>
+                <w:b w:val="0"/>
+                <w:lang w:eastAsia="zh-CN"/>
+              </w:rPr>
+              <w:t>设计师设计</w:t>
+            </w:r>
+            <w:r>
+              <w:rPr>
+                <w:rFonts w:hint="eastAsia"/>
+                <w:b w:val="0"/>
+                <w:lang w:eastAsia="zh-CN"/>
+              </w:rPr>
+              <w:t>、</w:t>
+            </w:r>
+            <w:r>
+              <w:rPr>
+                <w:rFonts w:hint="eastAsia"/>
+                <w:b w:val="0"/>
+                <w:lang w:eastAsia="zh-CN"/>
+              </w:rPr>
+              <w:t>模型分享</w:t>
+            </w:r>
+            <w:r>
+              <w:rPr>
+                <w:rFonts w:hint="eastAsia"/>
+                <w:b w:val="0"/>
+                <w:lang w:eastAsia="zh-CN"/>
+              </w:rPr>
+              <w:t>工具</w:t>
             </w:r>
           </w:p>
           <w:p>
@@ -2482,7 +2492,145 @@
                 <w:b w:val="0"/>
                 <w:lang w:eastAsia="zh-CN"/>
               </w:rPr>
-              <w:t>产品部门，面试、带领新员工。</w:t>
+              <w:t>产品部门，面试、带领</w:t>
+            </w:r>
+            <w:r>
+              <w:rPr>
+                <w:rFonts w:hint="eastAsia"/>
+                <w:b w:val="0"/>
+                <w:lang w:eastAsia="zh-CN"/>
+              </w:rPr>
+              <w:t>公司</w:t>
+            </w:r>
+            <w:r>
+              <w:rPr>
+                <w:rFonts w:hint="eastAsia"/>
+                <w:b w:val="0"/>
+                <w:lang w:eastAsia="zh-CN"/>
+              </w:rPr>
+              <w:t>新员工</w:t>
+            </w:r>
+            <w:r>
+              <w:rPr>
+                <w:rFonts w:hint="eastAsia"/>
+                <w:b w:val="0"/>
+                <w:lang w:eastAsia="zh-CN"/>
+              </w:rPr>
+              <w:t>（开发、产品）</w:t>
+            </w:r>
+          </w:p>
+          <w:p>
+            <w:pPr>
+              <w:pStyle w:val="af7"/>
+              <w:numPr>
+                <w:ilvl w:val="0"/>
+                <w:numId w:val="7"/>
+              </w:numPr>
+              <w:ind w:firstLineChars="0"/>
+              <w:cnfStyle w:val="100000000000" w:firstRow="1" w:lastRow="0" w:firstColumn="0" w:lastColumn="0" w:oddVBand="0" w:evenVBand="0" w:oddHBand="0" w:evenHBand="0" w:firstRowFirstColumn="0" w:firstRowLastColumn="0" w:lastRowFirstColumn="0" w:lastRowLastColumn="0"/>
+              <w:rPr>
+                <w:rFonts w:hint="eastAsia"/>
+                <w:b w:val="0"/>
+                <w:lang w:eastAsia="zh-CN"/>
+              </w:rPr>
+            </w:pPr>
+            <w:r>
+              <w:rPr>
+                <w:rFonts w:hint="eastAsia"/>
+                <w:b w:val="0"/>
+                <w:lang w:eastAsia="zh-CN"/>
+              </w:rPr>
+              <w:t>规范化</w:t>
+            </w:r>
+            <w:r>
+              <w:rPr>
+                <w:rFonts w:hint="eastAsia"/>
+                <w:b w:val="0"/>
+                <w:lang w:eastAsia="zh-CN"/>
+              </w:rPr>
+              <w:t>公司开发流程</w:t>
+            </w:r>
+          </w:p>
+          <w:p>
+            <w:pPr>
+              <w:pStyle w:val="af7"/>
+              <w:numPr>
+                <w:ilvl w:val="0"/>
+                <w:numId w:val="7"/>
+              </w:numPr>
+              <w:ind w:firstLineChars="0"/>
+              <w:cnfStyle w:val="100000000000" w:firstRow="1" w:lastRow="0" w:firstColumn="0" w:lastColumn="0" w:oddVBand="0" w:evenVBand="0" w:oddHBand="0" w:evenHBand="0" w:firstRowFirstColumn="0" w:firstRowLastColumn="0" w:lastRowFirstColumn="0" w:lastRowLastColumn="0"/>
+              <w:rPr>
+                <w:rFonts w:hint="eastAsia"/>
+                <w:b w:val="0"/>
+                <w:lang w:eastAsia="zh-CN"/>
+              </w:rPr>
+            </w:pPr>
+            <w:r>
+              <w:rPr>
+                <w:rFonts w:hint="eastAsia"/>
+                <w:b w:val="0"/>
+                <w:lang w:eastAsia="zh-CN"/>
+              </w:rPr>
+              <w:t>帮助</w:t>
+            </w:r>
+            <w:bookmarkStart w:id="0" w:name="_GoBack"/>
+            <w:bookmarkEnd w:id="0"/>
+            <w:r>
+              <w:rPr>
+                <w:rFonts w:hint="eastAsia"/>
+                <w:b w:val="0"/>
+                <w:lang w:eastAsia="zh-CN"/>
+              </w:rPr>
+              <w:t>进行项目管理</w:t>
+            </w:r>
+            <w:r>
+              <w:rPr>
+                <w:rFonts w:hint="eastAsia"/>
+                <w:b w:val="0"/>
+                <w:lang w:eastAsia="zh-CN"/>
+              </w:rPr>
+              <w:t>以及在</w:t>
+            </w:r>
+            <w:r>
+              <w:rPr>
+                <w:rFonts w:hint="eastAsia"/>
+                <w:b w:val="0"/>
+                <w:lang w:eastAsia="zh-CN"/>
+              </w:rPr>
+              <w:t>数据库设计、</w:t>
+            </w:r>
+            <w:r>
+              <w:rPr>
+                <w:rFonts w:hint="eastAsia"/>
+                <w:b w:val="0"/>
+                <w:lang w:eastAsia="zh-CN"/>
+              </w:rPr>
+              <w:t>系统</w:t>
+            </w:r>
+            <w:r>
+              <w:rPr>
+                <w:rFonts w:hint="eastAsia"/>
+                <w:b w:val="0"/>
+                <w:lang w:eastAsia="zh-CN"/>
+              </w:rPr>
+              <w:t>设计等技术实现</w:t>
+            </w:r>
+            <w:r>
+              <w:rPr>
+                <w:rFonts w:hint="eastAsia"/>
+                <w:b w:val="0"/>
+                <w:lang w:eastAsia="zh-CN"/>
+              </w:rPr>
+              <w:t>方案讨论</w:t>
+            </w:r>
+            <w:r>
+              <w:rPr>
+                <w:rFonts w:hint="eastAsia"/>
+                <w:b w:val="0"/>
+                <w:lang w:eastAsia="zh-CN"/>
+              </w:rPr>
+              <w:t>中提供建议</w:t>
             </w:r>
           </w:p>
           <w:p>
@@ -2546,7 +2694,6 @@
               </w:rPr>
               <w:t xml:space="preserve"> </w:t>
             </w:r>
-            <w:proofErr w:type="spellStart"/>
             <w:r>
               <w:rPr>
                 <w:rFonts w:hint="eastAsia"/>
@@ -2554,7 +2701,6 @@
               </w:rPr>
               <w:t>美国</w:t>
             </w:r>
-            <w:proofErr w:type="spellEnd"/>
           </w:p>
           <w:p>
             <w:pPr>
@@ -2635,17 +2781,6 @@
               </w:rPr>
               <w:t>月</w:t>
             </w:r>
-          </w:p>
-          <w:p>
-            <w:pPr>
-              <w:pStyle w:val="4"/>
-              <w:outlineLvl w:val="3"/>
-              <w:cnfStyle w:val="100000000000" w:firstRow="1" w:lastRow="0" w:firstColumn="0" w:lastColumn="0" w:oddVBand="0" w:evenVBand="0" w:oddHBand="0" w:evenHBand="0" w:firstRowFirstColumn="0" w:firstRowLastColumn="0" w:lastRowFirstColumn="0" w:lastRowLastColumn="0"/>
-              <w:rPr>
-                <w:rFonts w:hint="eastAsia"/>
-                <w:b w:val="0"/>
-              </w:rPr>
-            </w:pPr>
           </w:p>
           <w:p>
             <w:pPr>
@@ -2669,7 +2804,6 @@
               </w:rPr>
               <w:t>担任</w:t>
             </w:r>
-            <w:proofErr w:type="spellStart"/>
             <w:r>
               <w:rPr>
                 <w:rFonts w:hint="eastAsia"/>
@@ -2678,7 +2812,6 @@
               </w:rPr>
               <w:t>Matlab</w:t>
             </w:r>
-            <w:proofErr w:type="spellEnd"/>
             <w:r>
               <w:rPr>
                 <w:rFonts w:hint="eastAsia"/>
@@ -2711,7 +2844,6 @@
               </w:rPr>
               <w:t>名学生解答</w:t>
             </w:r>
-            <w:proofErr w:type="spellStart"/>
             <w:r>
               <w:rPr>
                 <w:rFonts w:hint="eastAsia"/>
@@ -2720,7 +2852,6 @@
               </w:rPr>
               <w:t>Matlab</w:t>
             </w:r>
-            <w:proofErr w:type="spellEnd"/>
             <w:r>
               <w:rPr>
                 <w:rFonts w:hint="eastAsia"/>
@@ -2895,6 +3026,28 @@
               </w:rPr>
               <w:t>进行了验证。</w:t>
             </w:r>
+            <w:r>
+              <w:rPr>
+                <w:rFonts w:hint="eastAsia"/>
+                <w:b w:val="0"/>
+                <w:lang w:eastAsia="zh-CN"/>
+              </w:rPr>
+              <w:t>完成论文：</w:t>
+            </w:r>
+            <w:r>
+              <w:rPr>
+                <w:b w:val="0"/>
+                <w:lang w:eastAsia="zh-CN"/>
+              </w:rPr>
+              <w:t>A Location-Based Recommendation Sys</w:t>
+            </w:r>
+            <w:r>
+              <w:rPr>
+                <w:b w:val="0"/>
+                <w:lang w:eastAsia="zh-CN"/>
+              </w:rPr>
+              <w:t>tem Using a Hidden Markov Model</w:t>
+            </w:r>
           </w:p>
           <w:p>
             <w:pPr>
@@ -2967,34 +3120,34 @@
               <w:outlineLvl w:val="3"/>
               <w:cnfStyle w:val="100000000000" w:firstRow="1" w:lastRow="0" w:firstColumn="0" w:lastColumn="0" w:oddVBand="0" w:evenVBand="0" w:oddHBand="0" w:evenHBand="0" w:firstRowFirstColumn="0" w:firstRowLastColumn="0" w:lastRowFirstColumn="0" w:lastRowLastColumn="0"/>
               <w:rPr>
+                <w:rFonts w:hint="eastAsia"/>
                 <w:b w:val="0"/>
                 <w:lang w:eastAsia="zh-CN"/>
               </w:rPr>
             </w:pPr>
             <w:r>
               <w:rPr>
-                <w:b w:val="0"/>
                 <w:noProof/>
                 <w:sz w:val="40"/>
                 <w:lang w:eastAsia="zh-CN"/>
               </w:rPr>
               <w:drawing>
-                <wp:anchor distT="0" distB="0" distL="114300" distR="114300" simplePos="0" relativeHeight="251659264" behindDoc="0" locked="0" layoutInCell="1" allowOverlap="1" wp14:anchorId="3C79B6F4" wp14:editId="6F6723ED">
+                <wp:anchor distT="0" distB="0" distL="114300" distR="114300" simplePos="0" relativeHeight="251659264" behindDoc="0" locked="0" layoutInCell="1" allowOverlap="1" wp14:anchorId="3C79B6F4" wp14:editId="6C7FA833">
                   <wp:simplePos x="0" y="0"/>
                   <wp:positionH relativeFrom="column">
-                    <wp:posOffset>3863975</wp:posOffset>
+                    <wp:posOffset>3742055</wp:posOffset>
                   </wp:positionH>
                   <wp:positionV relativeFrom="paragraph">
-                    <wp:posOffset>114300</wp:posOffset>
+                    <wp:posOffset>53340</wp:posOffset>
                   </wp:positionV>
-                  <wp:extent cx="910590" cy="910590"/>
-                  <wp:effectExtent l="0" t="0" r="3810" b="3810"/>
+                  <wp:extent cx="1039495" cy="1039495"/>
+                  <wp:effectExtent l="0" t="0" r="1905" b="1905"/>
                   <wp:wrapTight wrapText="bothSides">
                     <wp:wrapPolygon edited="0">
                       <wp:start x="0" y="0"/>
-                      <wp:lineTo x="0" y="21088"/>
-                      <wp:lineTo x="21088" y="21088"/>
-                      <wp:lineTo x="21088" y="0"/>
+                      <wp:lineTo x="0" y="21112"/>
+                      <wp:lineTo x="21112" y="21112"/>
+                      <wp:lineTo x="21112" y="0"/>
                       <wp:lineTo x="0" y="0"/>
                     </wp:wrapPolygon>
                   </wp:wrapTight>
@@ -3024,7 +3177,7 @@
                         <pic:spPr>
                           <a:xfrm flipV="1">
                             <a:off x="0" y="0"/>
-                            <a:ext cx="910590" cy="910590"/>
+                            <a:ext cx="1039495" cy="1039495"/>
                           </a:xfrm>
                           <a:prstGeom prst="rect">
                             <a:avLst/>
@@ -3124,13 +3277,50 @@
           </w:p>
           <w:p>
             <w:pPr>
-              <w:pStyle w:val="4"/>
-              <w:outlineLvl w:val="3"/>
+              <w:pStyle w:val="af7"/>
+              <w:numPr>
+                <w:ilvl w:val="0"/>
+                <w:numId w:val="5"/>
+              </w:numPr>
+              <w:ind w:firstLineChars="0"/>
               <w:cnfStyle w:val="100000000000" w:firstRow="1" w:lastRow="0" w:firstColumn="0" w:lastColumn="0" w:oddVBand="0" w:evenVBand="0" w:oddHBand="0" w:evenHBand="0" w:firstRowFirstColumn="0" w:firstRowLastColumn="0" w:lastRowFirstColumn="0" w:lastRowLastColumn="0"/>
               <w:rPr>
                 <w:b w:val="0"/>
+                <w:lang w:eastAsia="zh-CN"/>
               </w:rPr>
             </w:pPr>
+            <w:r>
+              <w:rPr>
+                <w:rFonts w:hint="eastAsia"/>
+                <w:b w:val="0"/>
+                <w:lang w:eastAsia="zh-CN"/>
+              </w:rPr>
+              <w:t>进行射频识别（</w:t>
+            </w:r>
+            <w:r>
+              <w:rPr>
+                <w:rFonts w:hint="eastAsia"/>
+                <w:b w:val="0"/>
+                <w:lang w:eastAsia="zh-CN"/>
+              </w:rPr>
+              <w:t>RFID</w:t>
+            </w:r>
+            <w:r>
+              <w:rPr>
+                <w:rFonts w:hint="eastAsia"/>
+                <w:b w:val="0"/>
+                <w:lang w:eastAsia="zh-CN"/>
+              </w:rPr>
+              <w:t>）标签大规模试验，搜集数据</w:t>
+            </w:r>
+            <w:r>
+              <w:rPr>
+                <w:rFonts w:hint="eastAsia"/>
+                <w:b w:val="0"/>
+                <w:lang w:eastAsia="zh-CN"/>
+              </w:rPr>
+              <w:t>，验证性能。</w:t>
+            </w:r>
           </w:p>
           <w:p>
             <w:pPr>
@@ -3152,31 +3342,31 @@
                 <w:b w:val="0"/>
                 <w:lang w:eastAsia="zh-CN"/>
               </w:rPr>
-              <w:t>进行射频识别（</w:t>
-            </w:r>
-            <w:r>
-              <w:rPr>
-                <w:rFonts w:hint="eastAsia"/>
-                <w:b w:val="0"/>
-                <w:lang w:eastAsia="zh-CN"/>
-              </w:rPr>
-              <w:t>RFID</w:t>
-            </w:r>
-            <w:r>
-              <w:rPr>
-                <w:rFonts w:hint="eastAsia"/>
-                <w:b w:val="0"/>
-                <w:lang w:eastAsia="zh-CN"/>
-              </w:rPr>
-              <w:t>）标签大规模试验，搜集数据</w:t>
-            </w:r>
-            <w:r>
-              <w:rPr>
-                <w:rFonts w:hint="eastAsia"/>
-                <w:b w:val="0"/>
-                <w:lang w:eastAsia="zh-CN"/>
-              </w:rPr>
-              <w:t>，验证性能。</w:t>
+              <w:t>开发数据处理工具，帮助提高数据验证效率提高</w:t>
+            </w:r>
+            <w:r>
+              <w:rPr>
+                <w:rFonts w:hint="eastAsia"/>
+                <w:b w:val="0"/>
+                <w:lang w:eastAsia="zh-CN"/>
+              </w:rPr>
+              <w:t>90</w:t>
+            </w:r>
+            <w:r>
+              <w:rPr>
+                <w:rFonts w:hint="eastAsia"/>
+                <w:b w:val="0"/>
+                <w:lang w:eastAsia="zh-CN"/>
+              </w:rPr>
+              <w:t>%</w:t>
+            </w:r>
+            <w:r>
+              <w:rPr>
+                <w:rFonts w:hint="eastAsia"/>
+                <w:b w:val="0"/>
+                <w:lang w:eastAsia="zh-CN"/>
+              </w:rPr>
+              <w:t>。</w:t>
             </w:r>
           </w:p>
           <w:p>
@@ -3199,53 +3389,6 @@
                 <w:b w:val="0"/>
                 <w:lang w:eastAsia="zh-CN"/>
               </w:rPr>
-              <w:t>开发数据处理工具，帮助提高数据验证效率提高</w:t>
-            </w:r>
-            <w:r>
-              <w:rPr>
-                <w:rFonts w:hint="eastAsia"/>
-                <w:b w:val="0"/>
-                <w:lang w:eastAsia="zh-CN"/>
-              </w:rPr>
-              <w:t>90</w:t>
-            </w:r>
-            <w:r>
-              <w:rPr>
-                <w:rFonts w:hint="eastAsia"/>
-                <w:b w:val="0"/>
-                <w:lang w:eastAsia="zh-CN"/>
-              </w:rPr>
-              <w:t>%</w:t>
-            </w:r>
-            <w:r>
-              <w:rPr>
-                <w:rFonts w:hint="eastAsia"/>
-                <w:b w:val="0"/>
-                <w:lang w:eastAsia="zh-CN"/>
-              </w:rPr>
-              <w:t>。</w:t>
-            </w:r>
-          </w:p>
-          <w:p>
-            <w:pPr>
-              <w:pStyle w:val="af7"/>
-              <w:numPr>
-                <w:ilvl w:val="0"/>
-                <w:numId w:val="5"/>
-              </w:numPr>
-              <w:ind w:firstLineChars="0"/>
-              <w:cnfStyle w:val="100000000000" w:firstRow="1" w:lastRow="0" w:firstColumn="0" w:lastColumn="0" w:oddVBand="0" w:evenVBand="0" w:oddHBand="0" w:evenHBand="0" w:firstRowFirstColumn="0" w:firstRowLastColumn="0" w:lastRowFirstColumn="0" w:lastRowLastColumn="0"/>
-              <w:rPr>
-                <w:b w:val="0"/>
-                <w:lang w:eastAsia="zh-CN"/>
-              </w:rPr>
-            </w:pPr>
-            <w:r>
-              <w:rPr>
-                <w:rFonts w:hint="eastAsia"/>
-                <w:b w:val="0"/>
-                <w:lang w:eastAsia="zh-CN"/>
-              </w:rPr>
               <w:t>配合</w:t>
             </w:r>
             <w:r>
@@ -3464,23 +3607,7 @@
                 <w:b w:val="0"/>
                 <w:lang w:eastAsia="zh-CN"/>
               </w:rPr>
-              <w:t xml:space="preserve">SQL, Python2.7, </w:t>
-            </w:r>
-            <w:proofErr w:type="spellStart"/>
-            <w:r>
-              <w:rPr>
-                <w:b w:val="0"/>
-                <w:lang w:eastAsia="zh-CN"/>
-              </w:rPr>
-              <w:t>Matlab</w:t>
-            </w:r>
-            <w:proofErr w:type="spellEnd"/>
-            <w:r>
-              <w:rPr>
-                <w:b w:val="0"/>
-                <w:lang w:eastAsia="zh-CN"/>
-              </w:rPr>
-              <w:t>, MongoDB, Node</w:t>
+              <w:t>SQL, Python2.7, Matlab, MongoDB, Node</w:t>
             </w:r>
             <w:r>
               <w:rPr>
@@ -3527,7 +3654,6 @@
               </w:rPr>
               <w:t>熟练使用</w:t>
             </w:r>
-            <w:proofErr w:type="spellStart"/>
             <w:r>
               <w:rPr>
                 <w:rFonts w:hint="eastAsia"/>
@@ -3536,7 +3662,6 @@
               </w:rPr>
               <w:t>Github</w:t>
             </w:r>
-            <w:proofErr w:type="spellEnd"/>
             <w:r>
               <w:rPr>
                 <w:rFonts w:hint="eastAsia"/>
@@ -4464,8 +4589,6 @@
       </w:rPr>
       <w:t>市</w:t>
     </w:r>
-    <w:bookmarkStart w:id="0" w:name="_GoBack"/>
-    <w:bookmarkEnd w:id="0"/>
     <w:r>
       <w:rPr>
         <w:rFonts w:ascii="American Typewriter" w:eastAsiaTheme="majorEastAsia" w:hAnsi="American Typewriter" w:hint="eastAsia"/>
@@ -6715,7 +6838,7 @@
 </file>
 
 <file path=customXml/itemProps1.xml><?xml version="1.0" encoding="utf-8"?>
-<ds:datastoreItem xmlns:ds="http://schemas.openxmlformats.org/officeDocument/2006/customXml" ds:itemID="{37C22519-720B-2444-95D2-DDCC4DB54444}">
+<ds:datastoreItem xmlns:ds="http://schemas.openxmlformats.org/officeDocument/2006/customXml" ds:itemID="{1047FB4E-4088-D04D-96F7-DE42341403EE}">
   <ds:schemaRefs>
     <ds:schemaRef ds:uri="http://schemas.openxmlformats.org/officeDocument/2006/bibliography"/>
   </ds:schemaRefs>

</xml_diff>

<commit_message>
update resume, change des. for degree
</commit_message>
<xml_diff>
--- a/ResumeFiles/YushengDing_CN_ResumeUpdated.docx
+++ b/ResumeFiles/YushengDing_CN_ResumeUpdated.docx
@@ -1187,8 +1187,10 @@
                 <w:sz w:val="24"/>
                 <w:lang w:eastAsia="zh-CN"/>
               </w:rPr>
-              <w:t>理</w:t>
-            </w:r>
+              <w:t>工</w:t>
+            </w:r>
+            <w:bookmarkStart w:id="0" w:name="_GoBack"/>
+            <w:bookmarkEnd w:id="0"/>
             <w:r>
               <w:rPr>
                 <w:sz w:val="24"/>
@@ -2036,7 +2038,6 @@
               <w:outlineLvl w:val="3"/>
               <w:cnfStyle w:val="100000000000" w:firstRow="1" w:lastRow="0" w:firstColumn="0" w:lastColumn="0" w:oddVBand="0" w:evenVBand="0" w:oddHBand="0" w:evenHBand="0" w:firstRowFirstColumn="0" w:firstRowLastColumn="0" w:lastRowFirstColumn="0" w:lastRowLastColumn="0"/>
               <w:rPr>
-                <w:rFonts w:hint="eastAsia"/>
                 <w:lang w:eastAsia="zh-CN"/>
               </w:rPr>
             </w:pPr>
@@ -2487,7 +2488,6 @@
               <w:ind w:firstLineChars="0"/>
               <w:cnfStyle w:val="100000000000" w:firstRow="1" w:lastRow="0" w:firstColumn="0" w:lastColumn="0" w:oddVBand="0" w:evenVBand="0" w:oddHBand="0" w:evenHBand="0" w:firstRowFirstColumn="0" w:firstRowLastColumn="0" w:lastRowFirstColumn="0" w:lastRowLastColumn="0"/>
               <w:rPr>
-                <w:rFonts w:hint="eastAsia"/>
                 <w:b w:val="0"/>
                 <w:lang w:eastAsia="zh-CN"/>
               </w:rPr>
@@ -2551,7 +2551,6 @@
               <w:ind w:firstLineChars="0"/>
               <w:cnfStyle w:val="100000000000" w:firstRow="1" w:lastRow="0" w:firstColumn="0" w:lastColumn="0" w:oddVBand="0" w:evenVBand="0" w:oddHBand="0" w:evenHBand="0" w:firstRowFirstColumn="0" w:firstRowLastColumn="0" w:lastRowFirstColumn="0" w:lastRowLastColumn="0"/>
               <w:rPr>
-                <w:rFonts w:hint="eastAsia"/>
                 <w:b w:val="0"/>
                 <w:lang w:eastAsia="zh-CN"/>
               </w:rPr>
@@ -2583,7 +2582,6 @@
               <w:ind w:firstLineChars="0"/>
               <w:cnfStyle w:val="100000000000" w:firstRow="1" w:lastRow="0" w:firstColumn="0" w:lastColumn="0" w:oddVBand="0" w:evenVBand="0" w:oddHBand="0" w:evenHBand="0" w:firstRowFirstColumn="0" w:firstRowLastColumn="0" w:lastRowFirstColumn="0" w:lastRowLastColumn="0"/>
               <w:rPr>
-                <w:rFonts w:hint="eastAsia"/>
                 <w:b w:val="0"/>
                 <w:lang w:eastAsia="zh-CN"/>
               </w:rPr>
@@ -2730,7 +2728,6 @@
               <w:outlineLvl w:val="3"/>
               <w:cnfStyle w:val="100000000000" w:firstRow="1" w:lastRow="0" w:firstColumn="0" w:lastColumn="0" w:oddVBand="0" w:evenVBand="0" w:oddHBand="0" w:evenHBand="0" w:firstRowFirstColumn="0" w:firstRowLastColumn="0" w:lastRowFirstColumn="0" w:lastRowLastColumn="0"/>
               <w:rPr>
-                <w:rFonts w:hint="eastAsia"/>
                 <w:lang w:eastAsia="zh-CN"/>
               </w:rPr>
             </w:pPr>
@@ -3068,8 +3065,6 @@
               </w:rPr>
               <w:t>毕业</w:t>
             </w:r>
-            <w:bookmarkStart w:id="0" w:name="_GoBack"/>
-            <w:bookmarkEnd w:id="0"/>
             <w:r>
               <w:rPr>
                 <w:rFonts w:hint="eastAsia"/>
@@ -3083,14 +3078,7 @@
                 <w:b w:val="0"/>
                 <w:lang w:eastAsia="zh-CN"/>
               </w:rPr>
-              <w:t>A Location-Based Recommendation Sys</w:t>
-            </w:r>
-            <w:r>
-              <w:rPr>
-                <w:b w:val="0"/>
-                <w:lang w:eastAsia="zh-CN"/>
-              </w:rPr>
-              <w:t>tem Using a Hidden Markov Model</w:t>
+              <w:t>A Location-Based Recommendation System Using a Hidden Markov Model</w:t>
             </w:r>
           </w:p>
           <w:p>
@@ -3164,7 +3152,6 @@
               <w:outlineLvl w:val="3"/>
               <w:cnfStyle w:val="100000000000" w:firstRow="1" w:lastRow="0" w:firstColumn="0" w:lastColumn="0" w:oddVBand="0" w:evenVBand="0" w:oddHBand="0" w:evenHBand="0" w:firstRowFirstColumn="0" w:firstRowLastColumn="0" w:lastRowFirstColumn="0" w:lastRowLastColumn="0"/>
               <w:rPr>
-                <w:rFonts w:hint="eastAsia"/>
                 <w:b w:val="0"/>
                 <w:lang w:eastAsia="zh-CN"/>
               </w:rPr>
@@ -6900,7 +6887,7 @@
 </file>
 
 <file path=customXml/itemProps1.xml><?xml version="1.0" encoding="utf-8"?>
-<ds:datastoreItem xmlns:ds="http://schemas.openxmlformats.org/officeDocument/2006/customXml" ds:itemID="{CCEDC14F-CC93-E742-AD9A-374928538534}">
+<ds:datastoreItem xmlns:ds="http://schemas.openxmlformats.org/officeDocument/2006/customXml" ds:itemID="{BE64A010-4C39-C545-A8DA-840D6B59D454}">
   <ds:schemaRefs>
     <ds:schemaRef ds:uri="http://schemas.openxmlformats.org/officeDocument/2006/bibliography"/>
   </ds:schemaRefs>

</xml_diff>